<commit_message>
added RASD version 0.3
</commit_message>
<xml_diff>
--- a/RASD/RASD - v0.2.docx
+++ b/RASD/RASD - v0.2.docx
@@ -2313,86 +2313,120 @@
           <w:szCs w:val="28"/>
           <w:lang w:val="en-GB"/>
         </w:rPr>
-        <w:t>User Registration</w:t>
-      </w:r>
-    </w:p>
-    <w:p>
-      <w:pPr>
-        <w:spacing w:line="240" w:lineRule="auto"/>
-        <w:rPr>
-          <w:lang w:val="en-GB"/>
-        </w:rPr>
-      </w:pPr>
-      <w:r>
+        <w:t>introduction</w:t>
+      </w:r>
+    </w:p>
+    <w:p>
+      <w:pPr>
         <w:rPr>
           <w:b/>
           <w:bCs/>
-          <w:lang w:val="en-GB"/>
-        </w:rPr>
-        <w:t>Actors</w:t>
-      </w:r>
-      <w:r>
-        <w:rPr>
-          <w:lang w:val="en-GB"/>
-        </w:rPr>
-        <w:t xml:space="preserve">: </w:t>
-      </w:r>
-      <w:r>
-        <w:rPr>
-          <w:lang w:val="en-GB"/>
-        </w:rPr>
-        <w:t>User</w:t>
-      </w:r>
-      <w:r>
-        <w:rPr>
-          <w:lang w:val="en-GB"/>
-        </w:rPr>
-        <w:t>, Document Verificator.</w:t>
-      </w:r>
-      <w:r>
-        <w:rPr>
-          <w:lang w:val="en-GB"/>
-        </w:rPr>
-        <w:br/>
-      </w:r>
+          <w:sz w:val="28"/>
+          <w:szCs w:val="28"/>
+          <w:lang w:val="en-GB"/>
+        </w:rPr>
+      </w:pPr>
       <w:r>
         <w:rPr>
           <w:b/>
           <w:bCs/>
-          <w:lang w:val="en-GB"/>
-        </w:rPr>
-        <w:t>Entry conditions</w:t>
-      </w:r>
-      <w:r>
-        <w:rPr>
-          <w:lang w:val="en-GB"/>
-        </w:rPr>
-        <w:t>:</w:t>
-      </w:r>
-      <w:r>
-        <w:rPr>
-          <w:lang w:val="en-GB"/>
-        </w:rPr>
-        <w:t xml:space="preserve"> The User wants to registrate himself inside the service</w:t>
-      </w:r>
-      <w:r>
-        <w:rPr>
-          <w:lang w:val="en-GB"/>
-        </w:rPr>
-        <w:t>.</w:t>
-      </w:r>
-      <w:r>
-        <w:rPr>
-          <w:lang w:val="en-GB"/>
-        </w:rPr>
-        <w:br/>
-      </w:r>
+          <w:sz w:val="28"/>
+          <w:szCs w:val="28"/>
+          <w:lang w:val="en-GB"/>
+        </w:rPr>
+        <w:t>User Registration</w:t>
+      </w:r>
+    </w:p>
+    <w:p>
+      <w:pPr>
+        <w:spacing w:line="240" w:lineRule="auto"/>
+        <w:rPr>
+          <w:lang w:val="en-GB"/>
+        </w:rPr>
+      </w:pPr>
       <w:r>
         <w:rPr>
           <w:b/>
           <w:bCs/>
           <w:lang w:val="en-GB"/>
         </w:rPr>
+        <w:lastRenderedPageBreak/>
+        <w:t>Actors</w:t>
+      </w:r>
+      <w:r>
+        <w:rPr>
+          <w:lang w:val="en-GB"/>
+        </w:rPr>
+        <w:t xml:space="preserve">: </w:t>
+      </w:r>
+      <w:r>
+        <w:rPr>
+          <w:lang w:val="en-GB"/>
+        </w:rPr>
+        <w:t>User</w:t>
+      </w:r>
+      <w:r>
+        <w:rPr>
+          <w:lang w:val="en-GB"/>
+        </w:rPr>
+        <w:t>,</w:t>
+      </w:r>
+      <w:r>
+        <w:rPr>
+          <w:lang w:val="en-GB"/>
+        </w:rPr>
+        <w:t xml:space="preserve"> ID</w:t>
+      </w:r>
+      <w:r>
+        <w:rPr>
+          <w:lang w:val="en-GB"/>
+        </w:rPr>
+        <w:t xml:space="preserve"> Document Verificator.</w:t>
+      </w:r>
+      <w:r>
+        <w:rPr>
+          <w:lang w:val="en-GB"/>
+        </w:rPr>
+        <w:br/>
+      </w:r>
+      <w:r>
+        <w:rPr>
+          <w:b/>
+          <w:bCs/>
+          <w:lang w:val="en-GB"/>
+        </w:rPr>
+        <w:t>Entry conditions</w:t>
+      </w:r>
+      <w:r>
+        <w:rPr>
+          <w:lang w:val="en-GB"/>
+        </w:rPr>
+        <w:t>:</w:t>
+      </w:r>
+      <w:r>
+        <w:rPr>
+          <w:lang w:val="en-GB"/>
+        </w:rPr>
+        <w:t xml:space="preserve"> The User wants to registrate himself inside the service</w:t>
+      </w:r>
+      <w:r>
+        <w:rPr>
+          <w:lang w:val="en-GB"/>
+        </w:rPr>
+        <w:t>.</w:t>
+      </w:r>
+      <w:r>
+        <w:rPr>
+          <w:lang w:val="en-GB"/>
+        </w:rPr>
+        <w:br/>
+      </w:r>
+      <w:r>
+        <w:rPr>
+          <w:b/>
+          <w:bCs/>
+          <w:lang w:val="en-GB"/>
+        </w:rPr>
         <w:t>Flow of events</w:t>
       </w:r>
       <w:r>
@@ -2401,12 +2435,8 @@
         </w:rPr>
         <w:t>:</w:t>
       </w:r>
-      <w:r>
-        <w:rPr>
-          <w:lang w:val="en-GB"/>
-        </w:rPr>
-        <w:br/>
-      </w:r>
+      <w:bookmarkStart w:id="0" w:name="_GoBack"/>
+      <w:bookmarkEnd w:id="0"/>
     </w:p>
     <w:p>
       <w:pPr>
@@ -2424,7 +2454,6 @@
         <w:rPr>
           <w:lang w:val="en-GB"/>
         </w:rPr>
-        <w:lastRenderedPageBreak/>
         <w:t>The Users sends the request of Registration</w:t>
       </w:r>
     </w:p>
@@ -2444,7 +2473,19 @@
         <w:rPr>
           <w:lang w:val="en-GB"/>
         </w:rPr>
-        <w:t>The Users start to fil</w:t>
+        <w:t>The Users start</w:t>
+      </w:r>
+      <w:r>
+        <w:rPr>
+          <w:lang w:val="en-GB"/>
+        </w:rPr>
+        <w:t>s</w:t>
+      </w:r>
+      <w:r>
+        <w:rPr>
+          <w:lang w:val="en-GB"/>
+        </w:rPr>
+        <w:t xml:space="preserve"> to fil</w:t>
       </w:r>
       <w:r>
         <w:rPr>
@@ -2494,7 +2535,19 @@
         <w:rPr>
           <w:lang w:val="en-GB"/>
         </w:rPr>
-        <w:t>The User insert his generality</w:t>
+        <w:t>The User insert</w:t>
+      </w:r>
+      <w:r>
+        <w:rPr>
+          <w:lang w:val="en-GB"/>
+        </w:rPr>
+        <w:t>s</w:t>
+      </w:r>
+      <w:r>
+        <w:rPr>
+          <w:lang w:val="en-GB"/>
+        </w:rPr>
+        <w:t xml:space="preserve"> his generality</w:t>
       </w:r>
     </w:p>
     <w:p>
@@ -2513,7 +2566,19 @@
         <w:rPr>
           <w:lang w:val="en-GB"/>
         </w:rPr>
-        <w:t>The User provide also his email and the password he will use</w:t>
+        <w:t>The User provide</w:t>
+      </w:r>
+      <w:r>
+        <w:rPr>
+          <w:lang w:val="en-GB"/>
+        </w:rPr>
+        <w:t>s</w:t>
+      </w:r>
+      <w:r>
+        <w:rPr>
+          <w:lang w:val="en-GB"/>
+        </w:rPr>
+        <w:t xml:space="preserve"> also his email and the password he will use</w:t>
       </w:r>
     </w:p>
     <w:p>
@@ -2802,13 +2867,7 @@
         <w:rPr>
           <w:lang w:val="en-GB"/>
         </w:rPr>
-        <w:t xml:space="preserve"> The User wants to </w:t>
-      </w:r>
-      <w:r>
-        <w:rPr>
-          <w:lang w:val="en-GB"/>
-        </w:rPr>
-        <w:t>access his account</w:t>
+        <w:t xml:space="preserve"> The User wants to access his account</w:t>
       </w:r>
       <w:r>
         <w:rPr>
@@ -2938,7 +2997,52 @@
           <w:szCs w:val="20"/>
           <w:lang w:val="en-US"/>
         </w:rPr>
-        <w:t xml:space="preserve">Exit </w:t>
+        <w:t xml:space="preserve">Exit conditions: </w:t>
+      </w:r>
+      <w:r>
+        <w:rPr>
+          <w:rFonts w:ascii="LMRoman10-Regular" w:hAnsi="LMRoman10-Regular" w:cs="LMRoman10-Regular"/>
+          <w:sz w:val="20"/>
+          <w:szCs w:val="20"/>
+          <w:lang w:val="en-US"/>
+        </w:rPr>
+        <w:t>The User has</w:t>
+      </w:r>
+      <w:r>
+        <w:rPr>
+          <w:rFonts w:ascii="LMRoman10-Regular" w:hAnsi="LMRoman10-Regular" w:cs="LMRoman10-Regular"/>
+          <w:sz w:val="20"/>
+          <w:szCs w:val="20"/>
+          <w:lang w:val="en-US"/>
+        </w:rPr>
+        <w:t xml:space="preserve"> </w:t>
+      </w:r>
+      <w:r>
+        <w:rPr>
+          <w:rFonts w:ascii="LMRoman10-Regular" w:hAnsi="LMRoman10-Regular" w:cs="LMRoman10-Regular"/>
+          <w:sz w:val="20"/>
+          <w:szCs w:val="20"/>
+          <w:lang w:val="en-US"/>
+        </w:rPr>
+        <w:t xml:space="preserve">correctly </w:t>
+      </w:r>
+      <w:r>
+        <w:rPr>
+          <w:rFonts w:ascii="LMRoman10-Regular" w:hAnsi="LMRoman10-Regular" w:cs="LMRoman10-Regular"/>
+          <w:sz w:val="20"/>
+          <w:szCs w:val="20"/>
+          <w:lang w:val="en-US"/>
+        </w:rPr>
+        <w:t>sign in in his account</w:t>
+      </w:r>
+      <w:r>
+        <w:rPr>
+          <w:rFonts w:ascii="LMRoman10-Regular" w:hAnsi="LMRoman10-Regular" w:cs="LMRoman10-Regular"/>
+          <w:sz w:val="20"/>
+          <w:szCs w:val="20"/>
+          <w:lang w:val="en-US"/>
+        </w:rPr>
+        <w:br/>
       </w:r>
       <w:r>
         <w:rPr>
@@ -2949,7 +3053,7 @@
           <w:szCs w:val="20"/>
           <w:lang w:val="en-US"/>
         </w:rPr>
-        <w:t>conditions:</w:t>
+        <w:t>Exceptions:</w:t>
       </w:r>
       <w:r>
         <w:rPr>
@@ -2964,90 +3068,23 @@
       </w:r>
       <w:r>
         <w:rPr>
+          <w:rFonts w:ascii="LMRoman10-Bold" w:hAnsi="LMRoman10-Bold" w:cs="LMRoman10-Bold"/>
+          <w:sz w:val="20"/>
+          <w:szCs w:val="20"/>
+          <w:lang w:val="en-US"/>
+        </w:rPr>
+        <w:t>If the User provide an email that doesn’t appears inside the User List, if the provided password is wrong, also if the User is already logged in.</w:t>
+      </w:r>
+    </w:p>
+    <w:p>
+      <w:pPr>
+        <w:spacing w:line="240" w:lineRule="auto"/>
+        <w:rPr>
           <w:rFonts w:ascii="LMRoman10-Regular" w:hAnsi="LMRoman10-Regular" w:cs="LMRoman10-Regular"/>
           <w:sz w:val="20"/>
           <w:szCs w:val="20"/>
           <w:lang w:val="en-US"/>
         </w:rPr>
-        <w:t>The User has</w:t>
-      </w:r>
-      <w:r>
-        <w:rPr>
-          <w:rFonts w:ascii="LMRoman10-Regular" w:hAnsi="LMRoman10-Regular" w:cs="LMRoman10-Regular"/>
-          <w:sz w:val="20"/>
-          <w:szCs w:val="20"/>
-          <w:lang w:val="en-US"/>
-        </w:rPr>
-        <w:t xml:space="preserve"> </w:t>
-      </w:r>
-      <w:r>
-        <w:rPr>
-          <w:rFonts w:ascii="LMRoman10-Regular" w:hAnsi="LMRoman10-Regular" w:cs="LMRoman10-Regular"/>
-          <w:sz w:val="20"/>
-          <w:szCs w:val="20"/>
-          <w:lang w:val="en-US"/>
-        </w:rPr>
-        <w:t xml:space="preserve">correctly </w:t>
-      </w:r>
-      <w:r>
-        <w:rPr>
-          <w:rFonts w:ascii="LMRoman10-Regular" w:hAnsi="LMRoman10-Regular" w:cs="LMRoman10-Regular"/>
-          <w:sz w:val="20"/>
-          <w:szCs w:val="20"/>
-          <w:lang w:val="en-US"/>
-        </w:rPr>
-        <w:t>sign in in his account</w:t>
-      </w:r>
-      <w:r>
-        <w:rPr>
-          <w:rFonts w:ascii="LMRoman10-Regular" w:hAnsi="LMRoman10-Regular" w:cs="LMRoman10-Regular"/>
-          <w:sz w:val="20"/>
-          <w:szCs w:val="20"/>
-          <w:lang w:val="en-US"/>
-        </w:rPr>
-        <w:br/>
-      </w:r>
-      <w:r>
-        <w:rPr>
-          <w:rFonts w:ascii="LMRoman10-Bold" w:hAnsi="LMRoman10-Bold" w:cs="LMRoman10-Bold"/>
-          <w:b/>
-          <w:bCs/>
-          <w:sz w:val="20"/>
-          <w:szCs w:val="20"/>
-          <w:lang w:val="en-US"/>
-        </w:rPr>
-        <w:t>Exceptions:</w:t>
-      </w:r>
-      <w:r>
-        <w:rPr>
-          <w:rFonts w:ascii="LMRoman10-Bold" w:hAnsi="LMRoman10-Bold" w:cs="LMRoman10-Bold"/>
-          <w:b/>
-          <w:bCs/>
-          <w:sz w:val="20"/>
-          <w:szCs w:val="20"/>
-          <w:lang w:val="en-US"/>
-        </w:rPr>
-        <w:t xml:space="preserve"> </w:t>
-      </w:r>
-      <w:r>
-        <w:rPr>
-          <w:rFonts w:ascii="LMRoman10-Bold" w:hAnsi="LMRoman10-Bold" w:cs="LMRoman10-Bold"/>
-          <w:sz w:val="20"/>
-          <w:szCs w:val="20"/>
-          <w:lang w:val="en-US"/>
-        </w:rPr>
-        <w:t>If the User provide an email that doesn’t appears inside the User List, if the provided password is wrong, also if the User is already logged in.</w:t>
-      </w:r>
-    </w:p>
-    <w:p>
-      <w:pPr>
-        <w:spacing w:line="240" w:lineRule="auto"/>
-        <w:rPr>
-          <w:rFonts w:ascii="LMRoman10-Regular" w:hAnsi="LMRoman10-Regular" w:cs="LMRoman10-Regular"/>
-          <w:sz w:val="20"/>
-          <w:szCs w:val="20"/>
-          <w:lang w:val="en-US"/>
-        </w:rPr>
       </w:pPr>
     </w:p>
     <w:p>
@@ -3090,13 +3127,7 @@
         <w:rPr>
           <w:lang w:val="en-GB"/>
         </w:rPr>
-        <w:t>: User</w:t>
-      </w:r>
-      <w:r>
-        <w:rPr>
-          <w:lang w:val="en-GB"/>
-        </w:rPr>
-        <w:t>, Google Maps, License Plate Recognition</w:t>
+        <w:t>: User, Google Maps, License Plate Recognition</w:t>
       </w:r>
       <w:r>
         <w:rPr>
@@ -3116,19 +3147,7 @@
         <w:rPr>
           <w:lang w:val="en-GB"/>
         </w:rPr>
-        <w:t xml:space="preserve">: The User wants </w:t>
-      </w:r>
-      <w:r>
-        <w:rPr>
-          <w:lang w:val="en-GB"/>
-        </w:rPr>
-        <w:t>to notify a Violation</w:t>
-      </w:r>
-      <w:r>
-        <w:rPr>
-          <w:lang w:val="en-GB"/>
-        </w:rPr>
-        <w:t xml:space="preserve"> </w:t>
+        <w:t xml:space="preserve">: The User wants to notify a Violation </w:t>
       </w:r>
       <w:r>
         <w:rPr>
@@ -3149,12 +3168,6 @@
           <w:lang w:val="en-GB"/>
         </w:rPr>
         <w:t>:</w:t>
-      </w:r>
-      <w:r>
-        <w:rPr>
-          <w:lang w:val="en-GB"/>
-        </w:rPr>
-        <w:br/>
       </w:r>
     </w:p>
     <w:p>
@@ -3173,15 +3186,7 @@
         <w:rPr>
           <w:lang w:val="en-GB"/>
         </w:rPr>
-        <w:t>The User starts to fill</w:t>
-      </w:r>
-      <w:bookmarkStart w:id="0" w:name="_GoBack"/>
-      <w:bookmarkEnd w:id="0"/>
-      <w:r>
-        <w:rPr>
-          <w:lang w:val="en-GB"/>
-        </w:rPr>
-        <w:t xml:space="preserve"> a form for the Violations notification</w:t>
+        <w:t>The User starts to fill a form for the Violations notification</w:t>
       </w:r>
     </w:p>
     <w:p>
@@ -4400,7 +4405,7 @@
       <w:lvlText w:val="%1."/>
       <w:lvlJc w:val="left"/>
       <w:pPr>
-        <w:ind w:left="720" w:hanging="360"/>
+        <w:ind w:left="360" w:hanging="360"/>
       </w:pPr>
     </w:lvl>
     <w:lvl w:ilvl="1" w:tplc="04100019" w:tentative="1">
@@ -4409,7 +4414,7 @@
       <w:lvlText w:val="%2."/>
       <w:lvlJc w:val="left"/>
       <w:pPr>
-        <w:ind w:left="1440" w:hanging="360"/>
+        <w:ind w:left="1080" w:hanging="360"/>
       </w:pPr>
     </w:lvl>
     <w:lvl w:ilvl="2" w:tplc="0410001B" w:tentative="1">
@@ -4418,7 +4423,7 @@
       <w:lvlText w:val="%3."/>
       <w:lvlJc w:val="right"/>
       <w:pPr>
-        <w:ind w:left="2160" w:hanging="180"/>
+        <w:ind w:left="1800" w:hanging="180"/>
       </w:pPr>
     </w:lvl>
     <w:lvl w:ilvl="3" w:tplc="0410000F" w:tentative="1">
@@ -4427,7 +4432,7 @@
       <w:lvlText w:val="%4."/>
       <w:lvlJc w:val="left"/>
       <w:pPr>
-        <w:ind w:left="2880" w:hanging="360"/>
+        <w:ind w:left="2520" w:hanging="360"/>
       </w:pPr>
     </w:lvl>
     <w:lvl w:ilvl="4" w:tplc="04100019" w:tentative="1">
@@ -4436,7 +4441,7 @@
       <w:lvlText w:val="%5."/>
       <w:lvlJc w:val="left"/>
       <w:pPr>
-        <w:ind w:left="3600" w:hanging="360"/>
+        <w:ind w:left="3240" w:hanging="360"/>
       </w:pPr>
     </w:lvl>
     <w:lvl w:ilvl="5" w:tplc="0410001B" w:tentative="1">
@@ -4445,7 +4450,7 @@
       <w:lvlText w:val="%6."/>
       <w:lvlJc w:val="right"/>
       <w:pPr>
-        <w:ind w:left="4320" w:hanging="180"/>
+        <w:ind w:left="3960" w:hanging="180"/>
       </w:pPr>
     </w:lvl>
     <w:lvl w:ilvl="6" w:tplc="0410000F" w:tentative="1">
@@ -4454,7 +4459,7 @@
       <w:lvlText w:val="%7."/>
       <w:lvlJc w:val="left"/>
       <w:pPr>
-        <w:ind w:left="5040" w:hanging="360"/>
+        <w:ind w:left="4680" w:hanging="360"/>
       </w:pPr>
     </w:lvl>
     <w:lvl w:ilvl="7" w:tplc="04100019" w:tentative="1">
@@ -4463,7 +4468,7 @@
       <w:lvlText w:val="%8."/>
       <w:lvlJc w:val="left"/>
       <w:pPr>
-        <w:ind w:left="5760" w:hanging="360"/>
+        <w:ind w:left="5400" w:hanging="360"/>
       </w:pPr>
     </w:lvl>
     <w:lvl w:ilvl="8" w:tplc="0410001B" w:tentative="1">
@@ -4472,7 +4477,7 @@
       <w:lvlText w:val="%9."/>
       <w:lvlJc w:val="right"/>
       <w:pPr>
-        <w:ind w:left="6480" w:hanging="180"/>
+        <w:ind w:left="6120" w:hanging="180"/>
       </w:pPr>
     </w:lvl>
   </w:abstractNum>
@@ -6111,7 +6116,7 @@
 </file>
 
 <file path=customXml/itemProps1.xml><?xml version="1.0" encoding="utf-8"?>
-<ds:datastoreItem xmlns:ds="http://schemas.openxmlformats.org/officeDocument/2006/customXml" ds:itemID="{CDA45598-26EA-4EF5-9359-1A874D5DA49B}">
+<ds:datastoreItem xmlns:ds="http://schemas.openxmlformats.org/officeDocument/2006/customXml" ds:itemID="{823B7BC8-ADA2-44A0-965B-BE71178E6DBB}">
   <ds:schemaRefs>
     <ds:schemaRef ds:uri="http://schemas.openxmlformats.org/officeDocument/2006/bibliography"/>
   </ds:schemaRefs>

</xml_diff>